<commit_message>
final final web app - 06/01/2020
</commit_message>
<xml_diff>
--- a/web/Y03GP11_webApp_screenshots.docx
+++ b/web/Y03GP11_webApp_screenshots.docx
@@ -71,13 +71,8 @@
         <w:spacing w:after="0"/>
       </w:pPr>
       <w:r>
-        <w:t>Fin-Ai Web app</w:t>
-      </w:r>
-      <w:r>
-        <w:t xml:space="preserve"> screenshot</w:t>
-      </w:r>
-      <w:bookmarkStart w:id="0" w:name="_GoBack"/>
-      <w:bookmarkEnd w:id="0"/>
+        <w:t>Fin-Ai Web app screenshot</w:t>
+      </w:r>
     </w:p>
     <w:p>
       <w:pPr>
@@ -236,20 +231,20 @@
         <w:pStyle w:val="Heading1"/>
       </w:pPr>
       <w:r>
-        <w:t>Register page (</w:t>
-      </w:r>
-      <w:proofErr w:type="gramStart"/>
-      <w:r>
-        <w:t>banker[</w:t>
-      </w:r>
-      <w:proofErr w:type="gramEnd"/>
-      <w:r>
-        <w:t xml:space="preserve">own URL link]): </w:t>
+        <w:t>Register page (banker[own URL link]): admin</w:t>
+      </w:r>
+      <w:r>
+        <w:t>-</w:t>
       </w:r>
       <w:proofErr w:type="spellStart"/>
       <w:r>
-        <w:t>adminReg.php</w:t>
-      </w:r>
+        <w:t>r</w:t>
+      </w:r>
+      <w:r>
+        <w:t>eg.php</w:t>
+      </w:r>
+      <w:bookmarkStart w:id="0" w:name="_GoBack"/>
+      <w:bookmarkEnd w:id="0"/>
       <w:proofErr w:type="spellEnd"/>
     </w:p>
     <w:p>

</xml_diff>